<commit_message>
Updates to submission files
</commit_message>
<xml_diff>
--- a/homework-4/homework-4.docx
+++ b/homework-4/homework-4.docx
@@ -5718,7 +5718,7 @@
                                     <pic:cNvPicPr/>
                                   </pic:nvPicPr>
                                   <pic:blipFill>
-                                    <a:blip r:embed="rId9"/>
+                                    <a:blip r:embed="rId10"/>
                                     <a:stretch>
                                       <a:fillRect/>
                                     </a:stretch>
@@ -5871,8 +5871,6 @@
           <w:szCs w:val="32"/>
         </w:rPr>
       </w:pPr>
-      <w:bookmarkStart w:id="3" w:name="_GoBack"/>
-      <w:bookmarkEnd w:id="3"/>
       <w:r>
         <w:br w:type="page"/>
       </w:r>
@@ -5919,6 +5917,215 @@
       <w:pPr>
         <w:pStyle w:val="Heading2"/>
       </w:pPr>
+      <w:bookmarkStart w:id="3" w:name="_GoBack"/>
+      <w:bookmarkEnd w:id="3"/>
+      <w:r>
+        <w:rPr>
+          <w:rFonts w:ascii="Calibri" w:hAnsi="Calibri" w:cs="Calibri"/>
+          <w:sz w:val="22"/>
+          <w:szCs w:val="22"/>
+        </w:rPr>
+        <mc:AlternateContent>
+          <mc:Choice Requires="wpi">
+            <w:drawing>
+              <wp:anchor distT="0" distB="0" distL="114300" distR="114300" simplePos="0" relativeHeight="251697152" behindDoc="0" locked="0" layoutInCell="1" allowOverlap="1" wp14:anchorId="2A3F620A" wp14:editId="4ADCC322">
+                <wp:simplePos x="0" y="0"/>
+                <wp:positionH relativeFrom="column">
+                  <wp:posOffset>1922145</wp:posOffset>
+                </wp:positionH>
+                <wp:positionV relativeFrom="paragraph">
+                  <wp:posOffset>687705</wp:posOffset>
+                </wp:positionV>
+                <wp:extent cx="712470" cy="406400"/>
+                <wp:effectExtent l="38100" t="38100" r="36830" b="38100"/>
+                <wp:wrapNone/>
+                <wp:docPr id="36" name="Ink 36"/>
+                <wp:cNvGraphicFramePr/>
+                <a:graphic xmlns:a="http://schemas.openxmlformats.org/drawingml/2006/main">
+                  <a:graphicData uri="http://schemas.microsoft.com/office/word/2010/wordprocessingInk">
+                    <w14:contentPart bwMode="auto" r:id="rId11">
+                      <w14:nvContentPartPr>
+                        <w14:cNvContentPartPr/>
+                      </w14:nvContentPartPr>
+                      <w14:xfrm>
+                        <a:off x="0" y="0"/>
+                        <a:ext cx="712470" cy="406400"/>
+                      </w14:xfrm>
+                    </w14:contentPart>
+                  </a:graphicData>
+                </a:graphic>
+              </wp:anchor>
+            </w:drawing>
+          </mc:Choice>
+          <mc:Fallback>
+            <w:pict>
+              <v:shapetype w14:anchorId="191D6D6A" id="_x0000_t75" coordsize="21600,21600" o:spt="75" o:preferrelative="t" path="m@4@5l@4@11@9@11@9@5xe" filled="f" stroked="f">
+                <v:stroke joinstyle="miter"/>
+                <v:formulas>
+                  <v:f eqn="if lineDrawn pixelLineWidth 0"/>
+                  <v:f eqn="sum @0 1 0"/>
+                  <v:f eqn="sum 0 0 @1"/>
+                  <v:f eqn="prod @2 1 2"/>
+                  <v:f eqn="prod @3 21600 pixelWidth"/>
+                  <v:f eqn="prod @3 21600 pixelHeight"/>
+                  <v:f eqn="sum @0 0 1"/>
+                  <v:f eqn="prod @6 1 2"/>
+                  <v:f eqn="prod @7 21600 pixelWidth"/>
+                  <v:f eqn="sum @8 21600 0"/>
+                  <v:f eqn="prod @7 21600 pixelHeight"/>
+                  <v:f eqn="sum @10 21600 0"/>
+                </v:formulas>
+                <v:path o:extrusionok="f" gradientshapeok="t" o:connecttype="rect"/>
+                <o:lock v:ext="edit" aspectratio="t"/>
+              </v:shapetype>
+              <v:shape id="Ink 36" o:spid="_x0000_s1026" type="#_x0000_t75" style="position:absolute;margin-left:150.15pt;margin-top:52.95pt;width:58.5pt;height:34.4pt;z-index:251697152;visibility:visible;mso-wrap-style:square;mso-wrap-distance-left:9pt;mso-wrap-distance-top:0;mso-wrap-distance-right:9pt;mso-wrap-distance-bottom:0;mso-position-horizontal:absolute;mso-position-horizontal-relative:text;mso-position-vertical:absolute;mso-position-vertical-relative:text" o:gfxdata="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">
+                <v:imagedata r:id="rId12" o:title=""/>
+              </v:shape>
+            </w:pict>
+          </mc:Fallback>
+        </mc:AlternateContent>
+      </w:r>
+      <w:r>
+        <w:rPr>
+          <w:rFonts w:ascii="Calibri" w:hAnsi="Calibri" w:cs="Calibri"/>
+          <w:sz w:val="22"/>
+          <w:szCs w:val="22"/>
+        </w:rPr>
+        <mc:AlternateContent>
+          <mc:Choice Requires="wpi">
+            <w:drawing>
+              <wp:anchor distT="0" distB="0" distL="114300" distR="114300" simplePos="0" relativeHeight="251676672" behindDoc="0" locked="0" layoutInCell="1" allowOverlap="1" wp14:anchorId="6CF6B3E6" wp14:editId="0478A3E4">
+                <wp:simplePos x="0" y="0"/>
+                <wp:positionH relativeFrom="column">
+                  <wp:posOffset>2620999</wp:posOffset>
+                </wp:positionH>
+                <wp:positionV relativeFrom="paragraph">
+                  <wp:posOffset>676828</wp:posOffset>
+                </wp:positionV>
+                <wp:extent cx="25920" cy="1150560"/>
+                <wp:effectExtent l="50800" t="38100" r="50800" b="43815"/>
+                <wp:wrapNone/>
+                <wp:docPr id="13" name="Ink 13"/>
+                <wp:cNvGraphicFramePr/>
+                <a:graphic xmlns:a="http://schemas.openxmlformats.org/drawingml/2006/main">
+                  <a:graphicData uri="http://schemas.microsoft.com/office/word/2010/wordprocessingInk">
+                    <w14:contentPart bwMode="auto" r:id="rId13">
+                      <w14:nvContentPartPr>
+                        <w14:cNvContentPartPr/>
+                      </w14:nvContentPartPr>
+                      <w14:xfrm>
+                        <a:off x="0" y="0"/>
+                        <a:ext cx="25920" cy="1150560"/>
+                      </w14:xfrm>
+                    </w14:contentPart>
+                  </a:graphicData>
+                </a:graphic>
+              </wp:anchor>
+            </w:drawing>
+          </mc:Choice>
+          <mc:Fallback>
+            <w:pict>
+              <v:shape w14:anchorId="45979AA7" id="Ink 13" o:spid="_x0000_s1026" type="#_x0000_t75" style="position:absolute;margin-left:205.2pt;margin-top:52.1pt;width:4.5pt;height:93.05pt;z-index:251676672;visibility:visible;mso-wrap-style:square;mso-wrap-distance-left:9pt;mso-wrap-distance-top:0;mso-wrap-distance-right:9pt;mso-wrap-distance-bottom:0;mso-position-horizontal:absolute;mso-position-horizontal-relative:text;mso-position-vertical:absolute;mso-position-vertical-relative:text" o:gfxdata="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">
+                <v:imagedata r:id="rId14" o:title=""/>
+              </v:shape>
+            </w:pict>
+          </mc:Fallback>
+        </mc:AlternateContent>
+      </w:r>
+      <w:r>
+        <w:rPr>
+          <w:rFonts w:ascii="Calibri" w:hAnsi="Calibri" w:cs="Calibri"/>
+          <w:sz w:val="22"/>
+          <w:szCs w:val="22"/>
+        </w:rPr>
+        <mc:AlternateContent>
+          <mc:Choice Requires="wpi">
+            <w:drawing>
+              <wp:anchor distT="0" distB="0" distL="114300" distR="114300" simplePos="0" relativeHeight="251675648" behindDoc="0" locked="0" layoutInCell="1" allowOverlap="1" wp14:anchorId="38CDFC38" wp14:editId="6CCDF2AA">
+                <wp:simplePos x="0" y="0"/>
+                <wp:positionH relativeFrom="column">
+                  <wp:posOffset>1645759</wp:posOffset>
+                </wp:positionH>
+                <wp:positionV relativeFrom="paragraph">
+                  <wp:posOffset>1843948</wp:posOffset>
+                </wp:positionV>
+                <wp:extent cx="987120" cy="23040"/>
+                <wp:effectExtent l="38100" t="38100" r="41910" b="40640"/>
+                <wp:wrapNone/>
+                <wp:docPr id="12" name="Ink 12"/>
+                <wp:cNvGraphicFramePr/>
+                <a:graphic xmlns:a="http://schemas.openxmlformats.org/drawingml/2006/main">
+                  <a:graphicData uri="http://schemas.microsoft.com/office/word/2010/wordprocessingInk">
+                    <w14:contentPart bwMode="auto" r:id="rId15">
+                      <w14:nvContentPartPr>
+                        <w14:cNvContentPartPr/>
+                      </w14:nvContentPartPr>
+                      <w14:xfrm>
+                        <a:off x="0" y="0"/>
+                        <a:ext cx="987120" cy="23040"/>
+                      </w14:xfrm>
+                    </w14:contentPart>
+                  </a:graphicData>
+                </a:graphic>
+              </wp:anchor>
+            </w:drawing>
+          </mc:Choice>
+          <mc:Fallback>
+            <w:pict>
+              <v:shape w14:anchorId="393E8399" id="Ink 12" o:spid="_x0000_s1026" type="#_x0000_t75" style="position:absolute;margin-left:128.4pt;margin-top:2in;width:80.2pt;height:4.2pt;z-index:251675648;visibility:visible;mso-wrap-style:square;mso-wrap-distance-left:9pt;mso-wrap-distance-top:0;mso-wrap-distance-right:9pt;mso-wrap-distance-bottom:0;mso-position-horizontal:absolute;mso-position-horizontal-relative:text;mso-position-vertical:absolute;mso-position-vertical-relative:text" o:gfxdata="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">
+                <v:imagedata r:id="rId16" o:title=""/>
+              </v:shape>
+            </w:pict>
+          </mc:Fallback>
+        </mc:AlternateContent>
+      </w:r>
+      <w:r>
+        <w:rPr>
+          <w:rFonts w:ascii="Calibri" w:hAnsi="Calibri" w:cs="Calibri"/>
+          <w:sz w:val="22"/>
+          <w:szCs w:val="22"/>
+        </w:rPr>
+        <mc:AlternateContent>
+          <mc:Choice Requires="wpi">
+            <w:drawing>
+              <wp:anchor distT="0" distB="0" distL="114300" distR="114300" simplePos="0" relativeHeight="251674624" behindDoc="0" locked="0" layoutInCell="1" allowOverlap="1" wp14:anchorId="22DFBA57" wp14:editId="0A3F14BF">
+                <wp:simplePos x="0" y="0"/>
+                <wp:positionH relativeFrom="column">
+                  <wp:posOffset>805815</wp:posOffset>
+                </wp:positionH>
+                <wp:positionV relativeFrom="paragraph">
+                  <wp:posOffset>1224280</wp:posOffset>
+                </wp:positionV>
+                <wp:extent cx="872330" cy="632835"/>
+                <wp:effectExtent l="0" t="38100" r="42545" b="40640"/>
+                <wp:wrapNone/>
+                <wp:docPr id="5" name="Ink 5"/>
+                <wp:cNvGraphicFramePr/>
+                <a:graphic xmlns:a="http://schemas.openxmlformats.org/drawingml/2006/main">
+                  <a:graphicData uri="http://schemas.microsoft.com/office/word/2010/wordprocessingInk">
+                    <w14:contentPart bwMode="auto" r:id="rId17">
+                      <w14:nvContentPartPr>
+                        <w14:cNvContentPartPr/>
+                      </w14:nvContentPartPr>
+                      <w14:xfrm>
+                        <a:off x="0" y="0"/>
+                        <a:ext cx="872330" cy="632835"/>
+                      </w14:xfrm>
+                    </w14:contentPart>
+                  </a:graphicData>
+                </a:graphic>
+              </wp:anchor>
+            </w:drawing>
+          </mc:Choice>
+          <mc:Fallback>
+            <w:pict>
+              <v:shape w14:anchorId="13370EB9" id="Ink 5" o:spid="_x0000_s1026" type="#_x0000_t75" style="position:absolute;margin-left:62.25pt;margin-top:95.2pt;width:71.15pt;height:52.3pt;z-index:251674624;visibility:visible;mso-wrap-style:square;mso-wrap-distance-left:9pt;mso-wrap-distance-top:0;mso-wrap-distance-right:9pt;mso-wrap-distance-bottom:0;mso-position-horizontal:absolute;mso-position-horizontal-relative:text;mso-position-vertical:absolute;mso-position-vertical-relative:text" o:gfxdata="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">
+                <v:imagedata r:id="rId18" o:title=""/>
+              </v:shape>
+            </w:pict>
+          </mc:Fallback>
+        </mc:AlternateContent>
+      </w:r>
       <w:r>
         <w:rPr>
           <w:rFonts w:ascii="Calibri" w:hAnsi="Calibri" w:cs="Calibri"/>
@@ -5951,7 +6158,7 @@
                     </pic:cNvPicPr>
                   </pic:nvPicPr>
                   <pic:blipFill rotWithShape="1">
-                    <a:blip r:embed="rId10">
+                    <a:blip r:embed="rId19">
                       <a:extLst>
                         <a:ext uri="{28A0092B-C50C-407E-A947-70E740481C1C}">
                           <a14:useLocalDpi xmlns:a14="http://schemas.microsoft.com/office/drawing/2010/main" val="0"/>
@@ -6685,7 +6892,7 @@
                     </pic:cNvPicPr>
                   </pic:nvPicPr>
                   <pic:blipFill>
-                    <a:blip r:embed="rId11"/>
+                    <a:blip r:embed="rId20"/>
                     <a:stretch>
                       <a:fillRect/>
                     </a:stretch>
@@ -6756,7 +6963,7 @@
                     </pic:cNvPicPr>
                   </pic:nvPicPr>
                   <pic:blipFill>
-                    <a:blip r:embed="rId12"/>
+                    <a:blip r:embed="rId21"/>
                     <a:stretch>
                       <a:fillRect/>
                     </a:stretch>
@@ -7296,7 +7503,7 @@
       </w:r>
     </w:p>
     <w:sectPr>
-      <w:footerReference w:type="default" r:id="rId13"/>
+      <w:footerReference w:type="default" r:id="rId22"/>
       <w:pgSz w:w="12240" w:h="15840" w:code="1"/>
       <w:pgMar w:top="720" w:right="720" w:bottom="720" w:left="720" w:header="720" w:footer="720" w:gutter="0"/>
       <w:cols w:space="720"/>
@@ -9743,6 +9950,135 @@
 </w:styles>
 </file>
 
+<file path=word/ink/ink1.xml><?xml version="1.0" encoding="utf-8"?>
+<inkml:ink xmlns:inkml="http://www.w3.org/2003/InkML">
+  <inkml:definitions>
+    <inkml:context xml:id="ctx0">
+      <inkml:inkSource xml:id="inkSrc0">
+        <inkml:traceFormat>
+          <inkml:channel name="X" type="integer" min="-2.14748E9" max="2.14748E9" units="cm"/>
+          <inkml:channel name="Y" type="integer" min="-2.14748E9" max="2.14748E9" units="cm"/>
+          <inkml:channel name="F" type="integer" max="32767" units="dev"/>
+        </inkml:traceFormat>
+        <inkml:channelProperties>
+          <inkml:channelProperty channel="X" name="resolution" value="1000" units="1/cm"/>
+          <inkml:channelProperty channel="Y" name="resolution" value="1000" units="1/cm"/>
+          <inkml:channelProperty channel="F" name="resolution" value="0" units="1/dev"/>
+        </inkml:channelProperties>
+      </inkml:inkSource>
+      <inkml:timestamp xml:id="ts0" timeString="2019-10-23T17:13:03.606"/>
+    </inkml:context>
+    <inkml:brush xml:id="br0">
+      <inkml:brushProperty name="width" value="0.08595" units="cm"/>
+      <inkml:brushProperty name="height" value="0.08595" units="cm"/>
+      <inkml:brushProperty name="color" value="#FF0066"/>
+    </inkml:brush>
+  </inkml:definitions>
+  <inkml:trace contextRef="#ctx0" brushRef="#br0">1924 17 7343,'6'0'0,"-2"-1"0,1-1 0,-1-1-226,-2 1 0,2 2-569,-1 0 954,-2 0 573,2 0-639,1 0 1,-3-3-1,5 0-221,0 2 381,-3 0 100,1 1 299,-11 0 246,1 3-381,-5-2-471,7 3 1,-1-4-34,3 0 0,0 0 0,-3 0 67,-2 0 0,0 0-259,0 0 0,1 0 1,1 0 212,-1 0 1,-1 0 25,-1 0 1,3 0-1,0 0-3,-2 0 1,0 0 0,-1 0-15,1 0 1,1 0 0,1 0-104,-1 0 1,2 0 7,-2 0 0,4 0 1,-4 0-1,0 0 34,-1 0 0,2 0 0,0 0 2,-1 0 1,-1 0 0,-1 0 29,0 0 1,3 0 11,-1 0 0,1 0 1,-3 0-13,0 0 1,3 0 0,0 0 0,-1 0-16,-1 0 0,1 0 16,1 0 0,0 0 1,-3 0-1,0 0 43,0 0 0,0 0-6,0 0 0,1 0-2,-1 0 0,2 0 14,1 0 1,0 0 18,-3 0 0,3-1-91,-1-2 1,1 2-1,-3-1-14,0 1 0,3 1 0,0 0-5,-1 0 0,-1 0 0,-1 1 0,0 0-14,0 2 0,3 0 0,0-3 50,-2 0 1,3 0 25,-1 0 0,2 0 1,-2 0 165,-1 0 0,1 0-167,0 0 1,2 0 0,-2 2-1,-1 1-10,-1-1 1,-1-1-38,0 2 0,0-2 0,1 2 0,-1-3-1,0 0 0,0 0 92,0 0 1,3 0 34,-1 0-56,5 0-17,-6 0 27,6 0 0,-4 0-22,3 0 0,0 0 2,-3 0 1,2 0-23,-2 0 0,2 0-44,-2 0 0,2 0 22,-2 0 1,2 0 192,-2 0-190,3 0 0,-2 0-1,1 0 1,2 0-48,-5 0 0,1 0 1,-3 0 34,0 0 0,3 0 1,0 0-40,-1 0 189,2 0 25,1 0 79,3 0-410,-4 0 187,3 0-25,-2 0 1,0 1-105,1 2 1,-1-1 36,3 3 0,-1-2 23,-2 2 0,3 0 47,-3 3 1,2-3-1,1 0 10,0 2 1,0 0 0,0 0 114,0 1 0,0-2 0,0-1-58,0 1 0,0 1 1,0 1 58,0 0 0,-3 0-107,1 0 1,-1-1 0,3 1-19,0 0 1,0-2 0,0-1-24,0 1 0,0 1 11,0 1 0,0 0 1,0 0 13,0-1 0,0 1 17,0 0 0,0 0-21,0 0 0,0 0 0,0 0 0,0 0 5,0 0 0,0-1 0,0 1-18,0 0 1,0 0-1,0 0 1,0 0-15,0 0 1,0 0 0,0 0 24,0-1 0,3-1 0,-1-1 0,0 1-6,-1 1 0,-1 1 0,0 0 40,0 0 1,0-3 0,0 0 0,0 1-31,0 1 0,0 1 0,0 0 0,0 0-14,0 0 19,0-4 0,0 3-97,0-1 1,0-2 27,0 1 1,0 1 0,0 1 49,0 1 1,0-2 0,0-1 114,0 1 1,0-2-54,0 2 1,0-1-10,0 3 1,0-3-11,0 0 1,1 1 0,1 1-127,0 1 0,1-2 63,-3-1 65,0 0 1,0 3 77,0 0 0,0 0 0,0 0-205,0 0 0,0-3 0,0 0 93,0 1 1,-1-2 0,-1-1-34,0 1 0,-1 0 20,3 4 1,0-3 1,0 1 1,0-1-1,0 3-42,0 0 1,0-3 0,0 0 33,0 1 1,0-1-1,0 0 3,0 1 1,0-2-1,0 2-80,0 0 0,0-2 0,0 1-110,0 2 0,0-3 219,0 1 1,0-2 0,1 1 0,1 1 57,0-1 1,1-1-64,-3 2 1,0-3 0,0 4 1,0-4-11,0 4 1,0-4-2,0 4 0,0-1 18,0 3 0,0 0 5,0-1 1,0-1 0,0-1-8,0 1 1,0-2-1,0 2-74,0 0 1,0 1 10,0 1 0,0-3 96,0 0 1,0 1 0,0 1-90,0 1 0,0-2 0,-1-1-83,-2 1 1,3 1 57,-3 1 0,2-3-72,1 0 98,0-3-304,0 5 0,0-2 208,0 2 0,0-1 208,0-1 0,0-2-28,0 2 0,0-3-11,0 4 1,0-4 0,0 4-149,0 0 1,0-2 86,0 1 33,0 1 0,0-1-45,0 0 0,1-3 44,2 1 0,-3 1 17,3 1 0,-2 0 0,-1 0 0,0 1-57,0 1 0,0-2-433,0 0-1034,0-3 55,0 2 1449,0-4 0,3-4 0,2 0 0</inkml:trace>
+  <inkml:trace contextRef="#ctx0" brushRef="#br0" timeOffset="801">1137 1010 7833,'7'1'394,"-1"1"1,-2 2-198,0 0 0,-2 1-155,-2 3 1,3-3 0,0 1 0,-2 0-3,0 1 0,2-2 0,-1 0 0,4-2 1,-3 1-1,1 1 30,-1-1 0,3-2 1,0 0-61,1-1 1,-2-1 0,0 0-10,1 0 1,-1 0 0,0 0 87,1 0-6,-2 0-98,3 0 1,-6 0 75,5 0 1,-1 0-32,3 0 1,0-1 0,0-1 0,-1-3-23,1-2 0,0-1 0,-1 0 0,-1 0 5,0 0 1,-1 0 0,3 0-6,0 0 1,-4 3-1,0 1-91,-1 0 1,-2 1 0,2 1-186,1-1 1,-2-2 0,3 2 1,1-2 0,-2 1 1,2-2-1,-1 0-256,-1 0 0,2 2-440,-3-1 962,0 3 0,-3-2 0,0 4 0</inkml:trace>
+  <inkml:trace contextRef="#ctx0" brushRef="#br0" timeOffset="6791">24 151 7626,'-3'4'157,"2"-1"245,-2-3-216,3 4 1,0 0 0,0 4-1,0 0 1,0 0 283,0 0-189,0 0 0,0-3-137,0 0 1,0 1 0,0 1-1,0 2 1,0 1 28,0 0 1,0 2-1,2-3 1,1 3-200,-1 0 0,-2-1 0,0 2 1,0 1-157,0 1 146,0-3 0,0 3-89,0-2 0,0-1 1,1 1-406,2-2 369,-2-1 0,2-2-117,-3 0 0,0-2-1379,0-1 1223,0-3 0,1 0 434,2-4 0,-2-3 0,2-3 0</inkml:trace>
+  <inkml:trace contextRef="#ctx0" brushRef="#br0" timeOffset="7390">1 158 8182,'5'-4'623,"0"1"-411,1 3-85,1-4 0,-1 3 63,-1-1 1,0 0 0,3 0-1,0-1 125,0 2-200,0-4-24,0 4 1,0-3 0,-1 2-87,1 0 0,1-4-70,2 4 1,-3-3-11,3 2 1,-2-2-1,-1 2 1,-1 1 0,1 1-289,0 1 0,-3 0 0,1 0-438,0 0 1,-2 0 800,1 0 0,1-3 0,2-2 0</inkml:trace>
+  <inkml:trace contextRef="#ctx0" brushRef="#br0" timeOffset="8004">1 286 6849,'4'0'1222,"3"0"-826,-6 0 1,6 0-300,-2 0 0,2 0 1,1 0-85,0 0 1,-3-3 0,1 0-28,0 2 0,-2-1 0,1 0 1,2 0-1,-1-1 28,-1-1 1,2 4 0,-2-4 0,2 1-74,1 1 0,-3-1 1,1 2-1,0 0-522,1-2 1,1 0-133,0 3 0,-3-1 713,0-1 0,-3-3 0,1-3 0</inkml:trace>
+  <inkml:trace contextRef="#ctx0" brushRef="#br0" timeOffset="8660">221 340 8918,'0'8'396,"0"-3"0,0 0-242,0 1 1,0-1-1,0 0 1,0 1-1,0 1 1,0 1-49,0 0 0,0-3 0,1 0-293,1-2 0,-1 1-966,2-2 0,1-1-747,1 2 1900,-1-6 0,-1-1 0,-3-4 0</inkml:trace>
+  <inkml:trace contextRef="#ctx0" brushRef="#br0" timeOffset="8857">244 262 8923,'-4'0'-272,"0"1"-1499,4 2 1771,0-3 0,4 7 0,0-2 0</inkml:trace>
+  <inkml:trace contextRef="#ctx0" brushRef="#br0" timeOffset="9527">340 300 6695,'0'8'1461,"0"0"-914,0 0 1,0 0-405,0 0 1,0-3 0,0 0 0,0 2-43,0 0 0,0-2 0,0 0-132,0 1 1,1 0-1,1 1-51,0-2 106,1-3-530,-3 1 0,0-4 162,0-1 1,0-3 0,0-3 195,0 0 0,0 0 1,0 1-1,0-1 28,0 0 0,0 0 0,1 0 194,1 0 0,0 1 0,2 1 0,1 2 129,-1 0 0,-1 1 1,2 1 124,1-1 1,-1 1-1,0 1-227,1-2 0,-2 2 1,2-2 68,0-1 1,-2 3-183,1-1 0,-2 1 0,1 2 98,0 1 0,1 3-75,-2 3 1,-1-1-1,-1 1 1,1 0-1,1 0 1,-1 0-53,-2 0 1,3-3-1,0 0-41,-2 2 1,4 0-418,0 0 0,-1 1-679,2 0 821,-5-3 0,4 1 0,-3-3 357,0 2 0,1-4 0,-3 3 0</inkml:trace>
+  <inkml:trace contextRef="#ctx0" brushRef="#br0" timeOffset="10234">624 277 6132,'-3'-5'0,"0"0"532,-2 2 0,4-1 1,-3 2-1,1 0-194,-3 0 1,-1 1-153,-1 1 1,1 1 0,1 2-25,1 2 0,2-1 0,-2 2-235,-1 0 0,3 1 0,0 1 1,2-1-39,1 1 0,0 0 1,0 0 10,0 0 0,0 0-3,0 0 0,1-3 1,2-1 30,2 0 0,2-1-82,1-3 0,0-1 1,-1-1-1,0-2 2,-1 0 0,1-1 0,-3-3 65,1 0 1,-1 1 0,-2 1 0,0 1 20,0-2 1,-1 0 217,-1 0-244,3 2 373,-2-2 49,3 6 1,-3-2-200,1 3 0,-1 1 1,2 1 241,-2 4 1,-1 1-324,0 0 0,0 1 1,0 0-1,0 0-184,0 0 1,1-3-171,1 1 0,0-4 20,3 3 1,-2-3 0,1 2 0,1-2 283,-1 1 0,-2 0 0,1-3 0</inkml:trace>
+  <inkml:trace contextRef="#ctx0" brushRef="#br0" timeOffset="10693">765 32 7995,'-4'4'0,"1"1"0,2 2 271,1 1 0,0-3 1,0 0-1,0 2 0,0 0 1,0 0-1,0 1 57,0 0 1,0 0-1,1 0 1,1 0-211,0 0 1,1 2-1,-3 1 1,0-1 0,0 1-120,0-1 1,0 2-1,0-3 1,0 2 10,0-1 0,0 1 0,0 0 1,0 1-208,0-1 1,0 0 0,0-3-1,1-1-341,1 1 0,-1-2 0,2-1-369,-2 1 0,0-2-438,1 2 1345,-1-5 0,3 3 0,-4-4 0</inkml:trace>
+  <inkml:trace contextRef="#ctx0" brushRef="#br0" timeOffset="11788">103 743 6414,'-2'5'283,"-1"1"1,0-1-1,3 4 1,0 0-1,0 2 1,1-1 0,1 1-1,2-1 1,0 1 59,2 0-354,-2-2 0,2 3 48,-4-1 0,4-2 0,-4 2 0,1 0-126,0-1 1,-2 3-1,2-2 1,-2-2 0,-1 0-462,0-1 1,0-3-36,0 1 585,0-5 0,3-1 0,2-4 0</inkml:trace>
+  <inkml:trace contextRef="#ctx0" brushRef="#br0" timeOffset="12403">63 726 7634,'-4'-4'438,"3"-3"-350,-1 2 1,4-1-1,3 0 49,-1 0 0,2 4 0,-2-3 0,0 1 18,2-1 1,-1 4-1,0-3 1,1 2-27,1-1 1,1-2-1,0 2-127,0 1 1,-3 1 0,0 1-1,2-2-74,0-1 1,0 1 41,1 2 0,-1 0 55,-1 3 1,1-1-62,-2 3 1,2-1 9,1 2 0,-3 0 0,0-3 0,1 2 1,1 1-134,1 1 1,0 1 86,0 0 0,-1 0 0,-1-1-27,-1-2 177,-3 2 0,2-5 15,-4 3 0,-1 0-49,-2 3 1,1-3-1,-3 0-76,-1-2 1,-1 2-1,-1-1-14,0 0 0,0-2 0,1 2 0,1-2 11,1 1 1,0-1-81,-3-2 0,0 3 1,0 0-1,0-2-240,0 0 1,3 0 241,0 2 0,2-2 0,-1 2 0,-1 1-323,1 1 1,2-1 435,0 2 0,1-5 0,1 3 0</inkml:trace>
+  <inkml:trace contextRef="#ctx0" brushRef="#br0" timeOffset="13343">402 844 6827,'3'-5'170,"-1"-1"0,2 4 0,-2-1 1,0-1 1080,0-1-1024,-1-2 0,-2-1 0,-2 1 278,-2 2-232,2 2-94,-4 3 1,2 0 0,-3 0-102,0 0 1,1 0 0,-1 3-11,0 2 1,2 0-1,2 0 1,0 1 12,-1 1 1,4 1 0,-3 0 0,1 0-114,1 0 0,-1 0 0,3-1-125,0 1 1,0 0 0,1 0-35,2 0 0,-2-3 0,2 0-53,1-2 0,-3 0 0,5-3 24,0 0 0,1 0 0,1 0 72,0 0 1,-1-3-1,0 0 1,0-2 42,-2-1 0,-1-1 0,2-1 0,-1 0 4,-2 0 0,1 1 0,-3-1 27,2 0 0,0 3 1,-3-1 320,0 0-145,0 3 0,1-1 291,1 4 318,-1 0-339,3 0 1,-4 4-336,0 1 1,0 2 0,0 0 0,2-1-174,1-1 0,-1 1 0,-2 1 24,0 1 0,1 0 1,1 0-391,1 0 1,0 0 140,0 0 1,-1-1 0,3-2 97,1-2 0,-2-2 263,2-1 0,-1-4 0,3 0 0</inkml:trace>
+  <inkml:trace contextRef="#ctx0" brushRef="#br0" timeOffset="13712">560 553 7059,'0'8'351,"0"0"0,0-3 0,0 0 1,0 1-1,0 2 0,0 2 0,0 0-85,0 0 1,1 1 0,0 1 0,2-1-166,-1 1 0,0 1 0,-1-3 0,3 1-205,0 0 0,-2-1 1,1 2-1,0-1 1,0-1-1,-2 0-99,0 0 0,0-1 0,1 2-160,1-3 0,-1 0 0,-2 0-634,0 0 0,0-3 997,0 1 0,0-1 0,0 3 0</inkml:trace>
+  <inkml:trace contextRef="#ctx0" brushRef="#br0" timeOffset="13992">490 710 6284,'8'0'728,"0"0"-481,-1 0 0,1 0 0,0 0 0,0 0 0,0 0 0,0-1 0,0-1 0,0-1-964,0-2 0,-1 3 0,1-4 717,0 0 0,0-1 0,0-1 0</inkml:trace>
+  <inkml:trace contextRef="#ctx0" brushRef="#br0" timeOffset="14304">694 536 7608,'0'8'109,"0"-3"0,0 1 404,0 0 1,1 1 0,1 1 0,0-1-333,0 1 0,1 4 0,0 0 0,-1 1 1,0 0-1,-1 0 0,2 1 0,0-1-106,0 1 1,-2 0 0,2 0-1,-3-2 1,0-1-740,0-1 0,3-1-51,0-1 1,-1 0-1,-2 0-223,0-1 1,1-2 937,2-3 0,-2-1 0,2-1 0</inkml:trace>
+  <inkml:trace contextRef="#ctx0" brushRef="#br0" timeOffset="14662">734 733 7602,'0'-8'168,"0"1"0,1 0 241,2 1 0,-1 2 0,3 2-56,1 0 1,1-4 0,1 3-109,0-2 0,-3 4 1,0-3-1,1 1-23,1 1 1,1-1 0,0 3-47,0 0 0,0 0 0,0 0-106,0 0 0,0 4 0,0 1-154,-1 2 0,-1 1 0,-2 0 0,0 0 82,-3 0 0,3 2 0,-2 1 0,0-1-33,-1 1 1,2-2 0,-1 3 0,0-2-17,-1 1 0,-1-1 1,0-2-1,0 0-132,0 0 0,0 0 0,0 0-3470,0 0 3653,0-4 0,4-1 0,0-3 0</inkml:trace>
+</inkml:ink>
+</file>
+
+<file path=word/ink/ink2.xml><?xml version="1.0" encoding="utf-8"?>
+<inkml:ink xmlns:inkml="http://www.w3.org/2003/InkML">
+  <inkml:definitions>
+    <inkml:context xml:id="ctx0">
+      <inkml:inkSource xml:id="inkSrc0">
+        <inkml:traceFormat>
+          <inkml:channel name="X" type="integer" min="-2.14748E9" max="2.14748E9" units="cm"/>
+          <inkml:channel name="Y" type="integer" min="-2.14748E9" max="2.14748E9" units="cm"/>
+          <inkml:channel name="F" type="integer" max="32767" units="dev"/>
+        </inkml:traceFormat>
+        <inkml:channelProperties>
+          <inkml:channelProperty channel="X" name="resolution" value="1000" units="1/cm"/>
+          <inkml:channelProperty channel="Y" name="resolution" value="1000" units="1/cm"/>
+          <inkml:channelProperty channel="F" name="resolution" value="0" units="1/dev"/>
+        </inkml:channelProperties>
+      </inkml:inkSource>
+      <inkml:timestamp xml:id="ts0" timeString="2019-10-23T17:12:59.811"/>
+    </inkml:context>
+    <inkml:brush xml:id="br0">
+      <inkml:brushProperty name="width" value="0.08595" units="cm"/>
+      <inkml:brushProperty name="height" value="0.08595" units="cm"/>
+      <inkml:brushProperty name="color" value="#FF0066"/>
+    </inkml:brush>
+  </inkml:definitions>
+  <inkml:trace contextRef="#ctx0" brushRef="#br0">24 3195 6915,'0'-8'192,"0"0"0,0 0 0,0 0 0,0 0 0,0 1 291,0-1 1,0 0-284,0 0 1,0 3-1,0-1-4,0 0 1,0-1 0,0-1-162,0 0 0,0 3 0,1 0 0,1-2 0,0-2 73,0-1 1,-1-1 0,-1 2 0,0 0 25,0-2 0,0-2 1,0 2-1,0-1 1,0 1 28,0 1 0,0-1 0,0 0 0,0 2-125,0 0 0,0 1 0,0-1-28,0-1 0,0 1 0,0-2 0,0 0-4,0 1 0,0-4 0,0 3 0,0-1 231,0-2-190,0 2 1,0-5 0,0 2 26,0 1 0,0-2 0,0 3 0,0-1 9,0 1 0,0-1 0,0 3 0,0 1-2,0-2 0,0 4 1,0-3-13,0 2 1,0-1 0,0-1-1,0 1-127,0-2 1,0 0 0,0-4-1,0 1 82,0-1 1,0 0 0,0 0-1,0 0 2,0 1 0,0-1 0,0 0 0,0 0-34,0 1 0,0 1 0,0 1 0,0 0-7,0 1 1,0-2 0,0 3-1,0 1 14,0-2 1,0 4 0,0-4 0,0 2 0,0-1 0,1 1 41,1-2 1,-1 3-1,2-5 1,-2 1 33,-1 1 0,0-3-73,0 2 1,0 1 0,0-1 0,0 1-4,0 0 1,0 1-1,0-1 4,0 1 1,0-2 0,0 2 0,-1 1-1,-1-1 64,-1 1 1,1-2 0,2 2 0,0-1 12,0-1 1,0 2 0,0-1-1,0 0 9,0 1 0,0-3 1,0 2-1,0 1-31,0-2 1,0 3 0,0-2 0,0 0-64,0 1 0,0-1 1,0 3-1,0-2 50,0 0 0,0-2 0,1 3 0,0-3 26,2 0-158,0 2 1,-2-4-1,0 3 68,2-1 0,0 2 1,-3-2-1,0 2 95,3-1 1,-2 0 0,2 1 0,-3 0 0,0 0-24,0 1 1,0 1-1,0-2-35,0 0 1,3-1 0,0 2 0,-2 0-113,0-2 0,-1-2 0,0 2 0,0-2 46,0-1 1,0 3 0,0-1 28,0 1 1,0 1-1,0-2 1,0 1 0,0 1-1,1 1 15,2 1 1,-2 1 0,1-1 5,-1 0 1,-1 3-1,0-1 1,0 0-1,0-1 20,0-1 1,0 0 0,0 1-56,0-1 0,0 0 0,0 0 1,0 0-19,0 0 1,0 0-1,0-1 1,0 0 46,0-2 1,0 1-1,0 2 1,0 0 12,0 0 0,0 0 0,0 0 0,0 0 77,0 1 0,0-1 0,0 0 1,0 0-56,0 0 0,0 0 0,0-1 0,0 0-86,0-2 0,0 0 0,0 1 0,0-1 1,0-1 57,0 1 1,0-3-76,0 1 1,0 0 0,0 1-1,0 0 1,0 1 0,0-1 111,0 3 0,0-3 1,0 2 24,0 0 0,0 1 0,0 1 0,0 0-55,0 1 0,-1-1 0,0 0 1,-2 0-3,1 0 1,1-1 0,1 0 0,0-2-61,0 1 1,-1 2-1,0-1 1,-2-1-11,1 0 1,1-2 0,1 3 0,0-2 95,0 2 0,0-1 0,0 0 0,0 0-30,0 0 1,0 1 0,0 1-1,0 1 1,0-1 20,0 0 1,0 0-1,0 0-84,0 0 1,0 0 0,0 0 0,0 0 0,-2 1 11,-1-1 1,1 0 0,2-1 17,0-1 0,0 1 0,0-2 0,0 2 29,0 2 1,-3-1 0,0 0 0,2 0 5,0 0 1,0 0-48,-2 0 1,2 0 0,-2 0-1,0 1 9,1-1 0,-1 0 0,3 0 0,-1 0-11,-2 0 1,3 0 0,-3-1-40,2-1 1,1 1-1,0-2 1,0 0-1,-1 1 58,-1 0 1,1 1-1,-2 1 22,2 1 0,1-1 0,-1 1 0,0 1 5,-2 0 1,0 4 0,3-4-9,0 0 0,0-1 0,0-1 0,0 0-12,0 1-19,0-1 1,0 0 0,0 0 24,0 0 1,0 0 49,0 0 1,0 0-1,0 0-62,0 1 0,0 1 83,0 1 1,0 2-96,0-2 1,0 3 0,0-4-50,0 0 0,0-1 63,0-1 1,1 1 0,1 1 0,1 1 71,-2-1-21,0 2-209,-1 1 1,0 2-27,0-2 0,3-1 145,-1-4 0,2 3 1,-2-1 23,0 0 0,1-1 110,-3-1 1,0 3-71,0 0-504,0 3-291,0-1-700,0 3 1037,0-4 1,0 2-1,1-2 1,1 0-48,0-1 1,1 3 0,-2-4 500,1 0 0,-1 3 0,3-1 0</inkml:trace>
+</inkml:ink>
+</file>
+
+<file path=word/ink/ink3.xml><?xml version="1.0" encoding="utf-8"?>
+<inkml:ink xmlns:inkml="http://www.w3.org/2003/InkML">
+  <inkml:definitions>
+    <inkml:context xml:id="ctx0">
+      <inkml:inkSource xml:id="inkSrc0">
+        <inkml:traceFormat>
+          <inkml:channel name="X" type="integer" min="-2.14748E9" max="2.14748E9" units="cm"/>
+          <inkml:channel name="Y" type="integer" min="-2.14748E9" max="2.14748E9" units="cm"/>
+          <inkml:channel name="F" type="integer" max="32767" units="dev"/>
+        </inkml:traceFormat>
+        <inkml:channelProperties>
+          <inkml:channelProperty channel="X" name="resolution" value="1000" units="1/cm"/>
+          <inkml:channelProperty channel="Y" name="resolution" value="1000" units="1/cm"/>
+          <inkml:channelProperty channel="F" name="resolution" value="0" units="1/dev"/>
+        </inkml:channelProperties>
+      </inkml:inkSource>
+      <inkml:timestamp xml:id="ts0" timeString="2019-10-23T17:12:56.694"/>
+    </inkml:context>
+    <inkml:brush xml:id="br0">
+      <inkml:brushProperty name="width" value="0.08595" units="cm"/>
+      <inkml:brushProperty name="height" value="0.08595" units="cm"/>
+      <inkml:brushProperty name="color" value="#FF0066"/>
+    </inkml:brush>
+  </inkml:definitions>
+  <inkml:trace contextRef="#ctx0" brushRef="#br0">11 63 7497,'-7'0'0,"3"0"0,4 0-297,4 0 1,1 0 0,-1-1 228,0-1 1,-1 1 158,0-2 1,-1 2-21,3 1 1,-3 0 389,0-3-283,3 2 1,-4-2 127,5 3 0,-4 0 0,4 0-165,0 0 0,1 2 1,1 1-74,-1-1 0,1-2 1,0 0-1,0 0 6,0 0 1,3 0 0,-1 0 0,0 0-24,-2 0 0,3 0 0,0 0 0,-1 0-10,1 0 1,-1 0 0,2 0 0,1 0 0,-1 0 72,2 0 0,-2 0-102,1 0 0,0 0 1,3 0-1,0 0 1,0 0 5,0 0 1,0 0-1,2 0 1,0-2-8,0-1 1,1 1-1,0 2 1,1-1 24,-1-2 1,2 2 0,-2-1 0,0 1-41,1 1 1,2 0 0,-1 0 0,1 0-2,-1 0 1,1 0 0,-1 0 0,0 0-4,0 0 1,-3 0 0,2 0 0,-1 0-1,-1 0 1,1 0-1,1 0 1,-1 0-1,0 0 11,-1 0 1,-1 0 0,1 0 4,0 0 0,1 0 0,-4 0 0,1 0 36,0 0 0,2-1 0,2-1 0,-1-1-18,0 2 1,2-1-1,-2 0 1,1 0-1,0 0-32,0 1 1,-2 1-1,3 0 1,-1 0 8,0 0 1,-2 0 0,2 0-12,0 0 0,-1 0 0,-1 0 1,1 0-13,1 0 0,0 0 0,2 0 0,-2-1 48,0-2 0,1 3 1,-3-3-1,0 2 1,1 1 87,-1 0 0,3 0-114,-2 0 0,0 0 0,-2 0 0,2 0-86,-2 0 0,0 0 0,-2 0 0,-1 1 1,-2 1 94,0 0 1,1 2-1,-2-2 1,1 0-1,2 0-14,1-1 0,1-1 1,0 0 27,0 0 1,2 0 0,0 0 0,0 0 18,-1 0 54,2 0 1,-2 0 0,2 0-75,0 0 0,-2 0 1,1 0-1,-1 0 1,-1 0-14,-1 0 0,-1 0 0,-2 0 0,0 0-21,0 0 0,-1 0 0,1 0 11,0 0 0,-1 0 1,-1 0-28,0 0 1,3 0 0,-1 0-1,-1-1 1,1-1 0,0 0 5,-1 0 1,2 1 0,-2 1 0,-2 0-16,0 0 0,2 0 0,-1 0 0,0 0 21,-1 0 1,-1 0-21,-1 0 1,1 0-1,0 0-22,0 0 0,0 0 0,0 0 35,0 0 0,2 0 0,1 0 0,-2 0 18,0 0 1,-1 0-1,0 0 1,0-1 20,0-2 0,0 3 0,-1-3 27,1 2 1,0 1 0,0 0-36,0 0 1,0 0 0,0 0 0,0 0-6,0 0 1,2 0 0,1 0 0,-2-1-40,0-2 1,-1 3 0,0-3 10,0 2 1,0 1-1,-1 0 21,1 0-191,0-3 0,-2 2-561,-1-2 642,-3 2 0,2 1 72,-1 0 1,-2 0-150,5 0-796,-5 0 440,3 0 0,-5 0 545,-2 0 0,-5 0 0,-4 0 0</inkml:trace>
+</inkml:ink>
+</file>
+
+<file path=word/ink/ink4.xml><?xml version="1.0" encoding="utf-8"?>
+<inkml:ink xmlns:inkml="http://www.w3.org/2003/InkML">
+  <inkml:definitions>
+    <inkml:context xml:id="ctx0">
+      <inkml:inkSource xml:id="inkSrc0">
+        <inkml:traceFormat>
+          <inkml:channel name="X" type="integer" min="-2.14748E9" max="2.14748E9" units="cm"/>
+          <inkml:channel name="Y" type="integer" min="-2.14748E9" max="2.14748E9" units="cm"/>
+          <inkml:channel name="F" type="integer" max="32767" units="dev"/>
+        </inkml:traceFormat>
+        <inkml:channelProperties>
+          <inkml:channelProperty channel="X" name="resolution" value="1000" units="1/cm"/>
+          <inkml:channelProperty channel="Y" name="resolution" value="1000" units="1/cm"/>
+          <inkml:channelProperty channel="F" name="resolution" value="0" units="1/dev"/>
+        </inkml:channelProperties>
+      </inkml:inkSource>
+      <inkml:timestamp xml:id="ts0" timeString="2019-10-23T17:12:46.023"/>
+    </inkml:context>
+    <inkml:brush xml:id="br0">
+      <inkml:brushProperty name="width" value="0.08595" units="cm"/>
+      <inkml:brushProperty name="height" value="0.08595" units="cm"/>
+      <inkml:brushProperty name="color" value="#FF0066"/>
+    </inkml:brush>
+  </inkml:definitions>
+  <inkml:trace contextRef="#ctx0" brushRef="#br0">1 24 6847,'1'5'1008,"1"-3"-261,3-1 0,2-1-457,1 0 1,0 0 0,0 0-1,0 0 50,0 0 0,0 0-323,0 0 1,0 0 0,-1 0 0,1 0-1,0 0-81,0 0 0,3 3 0,-1-1-6,0 0 0,1-1 0,1-1 0,-1 0 0,1 0 84,1 0 1,-3 0-1,3 0 1,0 0 106,0 0 1,2 0-1,-3 0-57,0 0 1,3 0 0,-3 0 0,1 0 6,1 0 1,-2 0-1,2 0 1,-1 0-17,1 0 0,1 0 0,1 0 0,-1 0-10,1 0 1,-2 0-1,1 0-28,2 0 0,0-1 1,-1-1-1,0 0 1,1-1 58,1 0 0,-1 2 1,1-2-1,-1 2 15,-2 1 0,0 0 0,-1 0-73,-1 0 1,-2 0-1,1 0 1,0 0-1,-2 0-37,2 0 0,-4 0 1,4 0 36,-1 0 1,-1 0-1,3 0 1,1 0 0,1 0-91,1 0 0,-3 0 0,0 0 0,1 0 69,1 0 1,-2-2 0,-1-1 0,1 1 29,-1 1 0,0 1 0,2 0 0,-1 0 0,1 0 1,-1 0 0,-1 0-1,0 0-23,0 0 1,-1 0 0,1 0 0,0-1-39,1-1 0,-3 1 1,3-2-1,1 2-8,1 1 1,-2 0 0,0 0 0,-1-2-1,0-1 26,2 1 0,0 2 0,0 0 1,-1 0-1,-2 0 0,-1 0 1,1 0-1,0 0 23,-2 0 0,3 0 0,-2 0 0,0 0 0,-2 0-68,0 0 0,0 0 35,0 0 1,3 0 0,-1 2 0,0 1 0,-1-1 0,-1-2-32,3 0 1,-2 0 0,2 0-1,0 0 64,-1 0 1,1 0-17,0 0 1,-1 0 0,2 0 0,-1 0 0,0 0 11,0 0 1,-2 0-1,1 0 1,-1 0-52,-1 0 0,0 0 0,0 0 27,0 0 1,0 3 0,0 0 0,-1-2-55,1 0 1,0-1 0,0 0 0,0 0 75,0 0 1,0 0-1,0 0 1,0 0 7,-1 0 1,1 0 0,0 0 0,0 0 2,0 0 1,0 0-1,0 0 1,0 0-4,0 0 0,-1 0 0,1 0-7,0 0 0,-3 0-7,1 0 0,-1 0 0,3 0-1,0 0 1,0 0 0,0 0 0,-1 0 15,1 0 1,0 0 0,0 0 0,0 0 0,0 0 31,0 0 1,-3 0 0,0 0 0,1-1 14,1-1 1,-1 1 0,-1-2-33,1 2 1,1 1 11,1 0 0,-3 0 0,0 0-37,2 0 1,0 0-1,1 0 1,-1 0-21,1 0 1,0 0 46,0 0 0,0 0 0,0-2 0,0-1 13,0 1 1,0 2 0,-1 0 0,1 0-1,0 0-26,0 0 0,-3 0 0,1 0-106,0 0-1,-2 0-45,1 0 0,1 0 99,2 0 1,-1 0-23,1 0 0,0 0 9,0 0 0,0 0 38,0 0 0,-3 0 0,-1 0 69,0 3 1,-1-2 0,0 2 56,2-3 1,0 0-1,0 0-42,1 0 0,1 0-34,1 0 1,0 0 0,0 0-59,0 0 1,0 0-1,-1 0 49,1 0 1,0 0-1,0 0 25,0 0 0,-3 0 1,1 0-1,0 0 1,1 0-56,1 0-114,-1 0 41,-2 0 1,2 0 124,-2 0 0,0 0 87,0 0 0,0 0-223,3 0 1,-3 0-551,0 0-418,-3 0 564,2 0 483,-4 0-274,3 0-142,-2 0 0,3 0 296,-1 0 128,-2 0 0,6 0 0,-3 0 0</inkml:trace>
+  <inkml:trace contextRef="#ctx0" brushRef="#br0" timeOffset="2532">2422 16 7434,'-2'6'111,"-1"-1"1,0 0 0,3 3 0,0 0 215,0 0 1,0-3 155,0 0 0,0 1-308,0 1 0,0-1 0,0-1 0,0 1-71,0 1 0,0 1 0,0 0-121,0 0 0,0-3 0,0 0 1,0 1-40,0 1 1,0-1 0,0-1 269,0 1 1,0 1-144,0 1 1,0 0-1,0 0 1,0 0 180,0 0-210,0-1 1,0 1-1,0 0 118,0 0-164,0 0 1,0 0 0,0 0-1,0 0-96,0 0 0,0-1 1,0 1-1,0 0 119,0 0 0,-2 0 0,-1 0 0,1 0 41,2 0 1,0 0 0,-1-1 0,-1 1 11,-1 0 1,1 0 0,2 0-49,0 0 0,0 1 0,0 0 1,0 2 1,0-1-1,0-2 1,0 0-72,0 0 0,0 0 0,0 0 0,0 0 21,0 0 0,0-1 1,0 1-1,0 0 35,0 0 0,0 0 0,0 0 0,0 0 13,0 0 0,-3 0 1,0-1-1,2 1-11,0 0 1,1-3 0,0 1 0,0 0 9,0 1 1,0 1-1,0 0 1,0 0 9,0-1 1,0 0-1,0 0 1,0 1-35,0 1 0,-3 1 0,1-1 0,0 2-10,1-1 1,1-2 0,0 0 0,0 0 36,0 0 0,-3 0 0,1 0 0,0 0 46,1 0 0,1-1 0,0 1 0,0 0-46,0 0 0,0 0 0,0 0 0,0 0 7,0 0 1,0 0 0,0 2-47,0 1 1,0 0 0,0-1-1,0 0 2,0 0 0,0-1 1,0-2-1,0 1 39,0 0 1,0 0 0,0 1 0,0 0 146,0 2 1,0 0 0,0-3 0,0 2-80,0 0 1,3 2 0,-1-3 0,0 2-94,-1-1 1,-1 1 0,0 0 0,0-2-1,0 0 1,0 1-1,0 1 1,0-1 17,0-2 1,-1 0 0,-1 1-52,0 2 0,-1-3 0,3 3 0,0-2 0,0-2 20,0 1 1,0 0 0,0 0 0,0 0 57,0 0 1,0 0-1,0 1 1,0 0 9,0 2 0,0-1 1,0-2-1,0 0-82,0 0 0,0 0 1,0 0-1,-1 0-45,-1 3 1,1-5 0,-2 2 104,2-1 1,1 0 0,0 1 0,0 0-29,0 0 0,0 0 1,0-1-1,0 1-23,0 0 0,0 3 0,0-1 0,0 0 11,0-1 0,1-4 0,1 0 0,0 1 0,0 1-75,-1 1 0,-1 0 1,0 0 3,0 0 1,3 0 0,-1 0 0,0 0-1,-1-1 26,-1 1 1,0-2 0,0-1 38,0 1 0,0-2 0,0 2 1,0 0-19,0 1 1,0 1 18,0 0 1,0-1-1,0 1 1,0 0-103,0 0 1,0 0 0,0 0 0,0 0 21,0 0 0,0 0 20,0-1 0,0-1 49,0-1 0,0-2-14,0 2 1,0-3-54,0 4 0,0-1-144,0 3 1,1-3-542,1 0 547,-1-3 1,4-1 0,-4-4 0,2-2-1980,-1-1 2205,-1 3 0,2-8 0,2 2 0</inkml:trace>
+</inkml:ink>
+</file>
+
 <file path=word/theme/theme1.xml><?xml version="1.0" encoding="utf-8"?>
 <a:theme xmlns:a="http://schemas.openxmlformats.org/drawingml/2006/main" name="Office Theme">
   <a:themeElements>
@@ -10009,9 +10345,10 @@
 </file>
 
 <file path=customXml/itemProps1.xml><?xml version="1.0" encoding="utf-8"?>
-<ds:datastoreItem xmlns:ds="http://schemas.openxmlformats.org/officeDocument/2006/customXml" ds:itemID="{0CEC87D3-883F-3042-9140-8767E2EF978E}">
+<ds:datastoreItem xmlns:ds="http://schemas.openxmlformats.org/officeDocument/2006/customXml" ds:itemID="{DB3D0EA8-07B3-BB4C-8470-9C28A9E02871}">
   <ds:schemaRefs>
     <ds:schemaRef ds:uri="http://schemas.openxmlformats.org/officeDocument/2006/bibliography"/>
+    <ds:schemaRef ds:uri="http://www.w3.org/2000/xmlns/"/>
   </ds:schemaRefs>
 </ds:datastoreItem>
 </file>
</xml_diff>